<commit_message>
adicionada as imagens dos labirintos
</commit_message>
<xml_diff>
--- a/Relatório-do-Trabalho-sobre-PacMan-FIA.docx
+++ b/Relatório-do-Trabalho-sobre-PacMan-FIA.docx
@@ -27,20 +27,947 @@
         <w:pStyle w:val="Normal"/>
         <w:spacing w:before="0" w:after="0"/>
         <w:jc w:val="center"/>
-        <w:rPr>
-          <w:b/>
+        <w:rPr/>
+      </w:pPr>
+      <w:r>
+        <w:rPr>
           <w:b/>
           <w:sz w:val="32"/>
           <w:szCs w:val="32"/>
         </w:rPr>
-      </w:pPr>
-      <w:r>
+        <w:t>Relatório do Trabalho sobre PacMan - FIA</w:t>
+      </w:r>
+    </w:p>
+    <w:p>
+      <w:pPr>
+        <w:pStyle w:val="Ttulo1"/>
+        <w:numPr>
+          <w:ilvl w:val="0"/>
+          <w:numId w:val="1"/>
+        </w:numPr>
         <w:rPr>
           <w:b/>
-          <w:sz w:val="32"/>
-          <w:szCs w:val="32"/>
-        </w:rPr>
-        <w:t>Relatório do Trabalho sobre PacMan - FIA</w:t>
+          <w:b/>
+          <w:bCs/>
+          <w:sz w:val="24"/>
+          <w:szCs w:val="24"/>
+        </w:rPr>
+      </w:pPr>
+      <w:r>
+        <w:rPr>
+          <w:b/>
+          <w:bCs/>
+          <w:sz w:val="24"/>
+          <w:szCs w:val="24"/>
+        </w:rPr>
+        <w:t>Implementação</w:t>
+      </w:r>
+    </w:p>
+    <w:p>
+      <w:pPr>
+        <w:pStyle w:val="Normal"/>
+        <w:spacing w:before="0" w:after="0"/>
+        <w:jc w:val="both"/>
+        <w:rPr>
+          <w:sz w:val="24"/>
+          <w:szCs w:val="24"/>
+        </w:rPr>
+      </w:pPr>
+      <w:r>
+        <w:rPr>
+          <w:b/>
+          <w:sz w:val="24"/>
+          <w:szCs w:val="24"/>
+        </w:rPr>
+        <w:tab/>
+      </w:r>
+      <w:r>
+        <w:rPr>
+          <w:sz w:val="24"/>
+          <w:szCs w:val="24"/>
+        </w:rPr>
+        <w:t>O principal objetivo deste trabalho era desenvolver em cima do projeto PacMan disponibilizado pelo professor, algoritmos de busca sendo eles:</w:t>
+      </w:r>
+    </w:p>
+    <w:p>
+      <w:pPr>
+        <w:pStyle w:val="Normal"/>
+        <w:spacing w:before="0" w:after="0"/>
+        <w:jc w:val="both"/>
+        <w:rPr/>
+      </w:pPr>
+      <w:r>
+        <w:rPr>
+          <w:sz w:val="24"/>
+          <w:szCs w:val="24"/>
+        </w:rPr>
+        <w:tab/>
+        <w:t>Custo Uniforme: Uma pequena modificação da busca em largura. Mas diferente da em largura nesta busca o nodo que será expandido é o que tiver o menor custo, leva sempre em conta a altura g(h) para expandir.</w:t>
+      </w:r>
+    </w:p>
+    <w:p>
+      <w:pPr>
+        <w:pStyle w:val="Normal"/>
+        <w:spacing w:before="0" w:after="0"/>
+        <w:jc w:val="both"/>
+        <w:rPr/>
+      </w:pPr>
+      <w:r>
+        <w:rPr>
+          <w:sz w:val="24"/>
+          <w:szCs w:val="24"/>
+        </w:rPr>
+        <w:tab/>
+        <w:t xml:space="preserve">A*: Está busca é uma combinação de custo uniforme com </w:t>
+      </w:r>
+      <w:r>
+        <w:rPr>
+          <w:sz w:val="24"/>
+          <w:szCs w:val="24"/>
+        </w:rPr>
+        <w:t>Heurística.</w:t>
+      </w:r>
+      <w:r>
+        <w:rPr>
+          <w:sz w:val="24"/>
+          <w:szCs w:val="24"/>
+        </w:rPr>
+        <w:t xml:space="preserve"> O mesmo encontrar o caminho mais com menor custo do nodo inicial até o final.</w:t>
+      </w:r>
+    </w:p>
+    <w:p>
+      <w:pPr>
+        <w:pStyle w:val="Normal"/>
+        <w:spacing w:before="0" w:after="0"/>
+        <w:jc w:val="both"/>
+        <w:rPr/>
+      </w:pPr>
+      <w:r>
+        <w:rPr>
+          <w:sz w:val="24"/>
+          <w:szCs w:val="24"/>
+        </w:rPr>
+        <w:t xml:space="preserve">         </w:t>
+      </w:r>
+      <w:r>
+        <w:rPr>
+          <w:sz w:val="24"/>
+          <w:szCs w:val="24"/>
+        </w:rPr>
+        <w:t>Subida de Encosta: Usa uma estratégia muito simples baseada em busca por Profundidade. É um método de busca local onde o estado final deve ser atingido com o menor número de passos</w:t>
+      </w:r>
+    </w:p>
+    <w:p>
+      <w:pPr>
+        <w:pStyle w:val="Normal"/>
+        <w:spacing w:before="0" w:after="0"/>
+        <w:jc w:val="both"/>
+        <w:rPr/>
+      </w:pPr>
+      <w:r>
+        <w:rPr>
+          <w:sz w:val="24"/>
+          <w:szCs w:val="24"/>
+        </w:rPr>
+        <w:t xml:space="preserve">      </w:t>
+      </w:r>
+      <w:r>
+        <w:rPr>
+          <w:sz w:val="24"/>
+          <w:szCs w:val="24"/>
+        </w:rPr>
+        <w:t>Têmpera Simulada: É usada quando a Subida de Encosta encontra muitos máximos locais combina a subida com um percurso aleatório que pode ser mais eficiente. O algoritmo pode escapar dos máximos locais admitindo situações ruins, ao invés de recomeçar ele retrocede probabilisticamente.</w:t>
+      </w:r>
+    </w:p>
+    <w:p>
+      <w:pPr>
+        <w:pStyle w:val="Ttulo1"/>
+        <w:numPr>
+          <w:ilvl w:val="0"/>
+          <w:numId w:val="1"/>
+        </w:numPr>
+        <w:rPr>
+          <w:b/>
+          <w:b/>
+          <w:bCs/>
+          <w:sz w:val="24"/>
+          <w:szCs w:val="24"/>
+        </w:rPr>
+      </w:pPr>
+      <w:r>
+        <w:rPr>
+          <w:b/>
+          <w:bCs/>
+          <w:sz w:val="24"/>
+          <w:szCs w:val="24"/>
+        </w:rPr>
+        <w:t>Hardware utilizado para teste</w:t>
+      </w:r>
+    </w:p>
+    <w:p>
+      <w:pPr>
+        <w:pStyle w:val="Normal"/>
+        <w:spacing w:before="0" w:after="0"/>
+        <w:ind w:left="720" w:hanging="360"/>
+        <w:contextualSpacing/>
+        <w:jc w:val="left"/>
+        <w:rPr/>
+      </w:pPr>
+      <w:r>
+        <w:rPr/>
+        <w:tab/>
+      </w:r>
+      <w:r>
+        <w:rPr>
+          <w:sz w:val="24"/>
+          <w:szCs w:val="24"/>
+        </w:rPr>
+        <w:t>Memória: 5,4 GB</w:t>
+      </w:r>
+    </w:p>
+    <w:p>
+      <w:pPr>
+        <w:pStyle w:val="Normal"/>
+        <w:spacing w:before="0" w:after="0"/>
+        <w:ind w:left="720" w:hanging="0"/>
+        <w:jc w:val="left"/>
+        <w:rPr/>
+      </w:pPr>
+      <w:r>
+        <w:rPr>
+          <w:sz w:val="24"/>
+          <w:szCs w:val="24"/>
+        </w:rPr>
+        <w:t>Processador: Intel(R) Atom(TM) x5-Z8350 CPU @1.44GHz</w:t>
+      </w:r>
+    </w:p>
+    <w:p>
+      <w:pPr>
+        <w:pStyle w:val="Normal"/>
+        <w:spacing w:before="0" w:after="0"/>
+        <w:ind w:left="720" w:hanging="0"/>
+        <w:jc w:val="left"/>
+        <w:rPr/>
+      </w:pPr>
+      <w:r>
+        <w:rPr>
+          <w:sz w:val="24"/>
+          <w:szCs w:val="24"/>
+        </w:rPr>
+        <w:t xml:space="preserve">Versão do sistema operacional:  </w:t>
+      </w:r>
+      <w:r>
+        <w:rPr>
+          <w:sz w:val="24"/>
+          <w:szCs w:val="24"/>
+        </w:rPr>
+        <w:t xml:space="preserve">Ubuntu </w:t>
+      </w:r>
+      <w:r>
+        <w:rPr>
+          <w:sz w:val="24"/>
+          <w:szCs w:val="24"/>
+        </w:rPr>
+        <w:t>16.04.4 LTS</w:t>
+      </w:r>
+    </w:p>
+    <w:p>
+      <w:pPr>
+        <w:pStyle w:val="Normal"/>
+        <w:spacing w:before="0" w:after="0"/>
+        <w:ind w:left="720" w:hanging="360"/>
+        <w:contextualSpacing/>
+        <w:jc w:val="left"/>
+        <w:rPr/>
+      </w:pPr>
+      <w:r>
+        <w:rPr>
+          <w:sz w:val="24"/>
+          <w:szCs w:val="24"/>
+        </w:rPr>
+        <w:tab/>
+        <w:t>Versão do Python: Python 2.7.12</w:t>
+      </w:r>
+    </w:p>
+    <w:p>
+      <w:pPr>
+        <w:pStyle w:val="Ttulo1"/>
+        <w:numPr>
+          <w:ilvl w:val="0"/>
+          <w:numId w:val="1"/>
+        </w:numPr>
+        <w:rPr>
+          <w:sz w:val="24"/>
+          <w:szCs w:val="24"/>
+        </w:rPr>
+      </w:pPr>
+      <w:r>
+        <w:rPr>
+          <w:b/>
+          <w:sz w:val="24"/>
+          <w:szCs w:val="24"/>
+        </w:rPr>
+        <w:t>Labirintos utilizados nos t</w:t>
+      </w:r>
+      <w:r>
+        <w:rPr>
+          <w:b/>
+          <w:sz w:val="24"/>
+          <w:szCs w:val="24"/>
+        </w:rPr>
+        <w:t>este</w:t>
+      </w:r>
+      <w:r>
+        <w:rPr>
+          <w:b/>
+          <w:sz w:val="24"/>
+          <w:szCs w:val="24"/>
+        </w:rPr>
+        <w:t>s</w:t>
+      </w:r>
+    </w:p>
+    <w:p>
+      <w:pPr>
+        <w:pStyle w:val="Ttulo1"/>
+        <w:numPr>
+          <w:ilvl w:val="1"/>
+          <w:numId w:val="1"/>
+        </w:numPr>
+        <w:rPr>
+          <w:sz w:val="24"/>
+          <w:szCs w:val="24"/>
+        </w:rPr>
+      </w:pPr>
+      <w:r>
+        <w:rPr>
+          <w:b/>
+          <w:sz w:val="24"/>
+          <w:szCs w:val="24"/>
+        </w:rPr>
+        <w:t>Labirinto Small</w:t>
+      </w:r>
+    </w:p>
+    <w:p>
+      <w:pPr>
+        <w:pStyle w:val="Normal"/>
+        <w:rPr>
+          <w:sz w:val="24"/>
+          <w:szCs w:val="24"/>
+        </w:rPr>
+      </w:pPr>
+      <w:r>
+        <w:drawing>
+          <wp:anchor behindDoc="0" distT="0" distB="0" distL="0" distR="0" simplePos="0" locked="0" layoutInCell="1" allowOverlap="1" relativeHeight="7">
+            <wp:simplePos x="0" y="0"/>
+            <wp:positionH relativeFrom="column">
+              <wp:posOffset>775335</wp:posOffset>
+            </wp:positionH>
+            <wp:positionV relativeFrom="paragraph">
+              <wp:posOffset>54610</wp:posOffset>
+            </wp:positionV>
+            <wp:extent cx="4231005" cy="2318385"/>
+            <wp:effectExtent l="0" t="0" r="0" b="0"/>
+            <wp:wrapSquare wrapText="largest"/>
+            <wp:docPr id="1" name="Figura1" descr=""/>
+            <wp:cNvGraphicFramePr>
+              <a:graphicFrameLocks xmlns:a="http://schemas.openxmlformats.org/drawingml/2006/main" noChangeAspect="1"/>
+            </wp:cNvGraphicFramePr>
+            <a:graphic xmlns:a="http://schemas.openxmlformats.org/drawingml/2006/main">
+              <a:graphicData uri="http://schemas.openxmlformats.org/drawingml/2006/picture">
+                <pic:pic xmlns:pic="http://schemas.openxmlformats.org/drawingml/2006/picture">
+                  <pic:nvPicPr>
+                    <pic:cNvPr id="1" name="Figura1" descr=""/>
+                    <pic:cNvPicPr>
+                      <a:picLocks noChangeAspect="1" noChangeArrowheads="1"/>
+                    </pic:cNvPicPr>
+                  </pic:nvPicPr>
+                  <pic:blipFill>
+                    <a:blip r:embed="rId2"/>
+                    <a:stretch>
+                      <a:fillRect/>
+                    </a:stretch>
+                  </pic:blipFill>
+                  <pic:spPr bwMode="auto">
+                    <a:xfrm>
+                      <a:off x="0" y="0"/>
+                      <a:ext cx="4231005" cy="2318385"/>
+                    </a:xfrm>
+                    <a:prstGeom prst="rect">
+                      <a:avLst/>
+                    </a:prstGeom>
+                  </pic:spPr>
+                </pic:pic>
+              </a:graphicData>
+            </a:graphic>
+          </wp:anchor>
+        </w:drawing>
+      </w:r>
+      <w:r>
+        <w:rPr>
+          <w:b/>
+          <w:sz w:val="24"/>
+          <w:szCs w:val="24"/>
+        </w:rPr>
+        <w:tab/>
+        <w:tab/>
+      </w:r>
+    </w:p>
+    <w:p>
+      <w:pPr>
+        <w:pStyle w:val="Ttulo1"/>
+        <w:numPr>
+          <w:ilvl w:val="1"/>
+          <w:numId w:val="1"/>
+        </w:numPr>
+        <w:rPr>
+          <w:sz w:val="24"/>
+          <w:szCs w:val="24"/>
+        </w:rPr>
+      </w:pPr>
+      <w:r>
+        <w:rPr>
+          <w:b/>
+          <w:sz w:val="24"/>
+          <w:szCs w:val="24"/>
+        </w:rPr>
+        <w:t>Labirinto Medium</w:t>
+      </w:r>
+    </w:p>
+    <w:p>
+      <w:pPr>
+        <w:pStyle w:val="Normal"/>
+        <w:numPr>
+          <w:ilvl w:val="0"/>
+          <w:numId w:val="0"/>
+        </w:numPr>
+        <w:ind w:left="1440" w:hanging="0"/>
+        <w:rPr>
+          <w:b/>
+          <w:b/>
+        </w:rPr>
+      </w:pPr>
+      <w:r>
+        <w:rPr>
+          <w:sz w:val="24"/>
+          <w:szCs w:val="24"/>
+        </w:rPr>
+        <w:drawing>
+          <wp:anchor behindDoc="0" distT="0" distB="0" distL="0" distR="0" simplePos="0" locked="0" layoutInCell="1" allowOverlap="1" relativeHeight="8">
+            <wp:simplePos x="0" y="0"/>
+            <wp:positionH relativeFrom="column">
+              <wp:posOffset>848995</wp:posOffset>
+            </wp:positionH>
+            <wp:positionV relativeFrom="paragraph">
+              <wp:posOffset>158750</wp:posOffset>
+            </wp:positionV>
+            <wp:extent cx="4033520" cy="2425065"/>
+            <wp:effectExtent l="0" t="0" r="0" b="0"/>
+            <wp:wrapSquare wrapText="largest"/>
+            <wp:docPr id="2" name="Figura2" descr=""/>
+            <wp:cNvGraphicFramePr>
+              <a:graphicFrameLocks xmlns:a="http://schemas.openxmlformats.org/drawingml/2006/main" noChangeAspect="1"/>
+            </wp:cNvGraphicFramePr>
+            <a:graphic xmlns:a="http://schemas.openxmlformats.org/drawingml/2006/main">
+              <a:graphicData uri="http://schemas.openxmlformats.org/drawingml/2006/picture">
+                <pic:pic xmlns:pic="http://schemas.openxmlformats.org/drawingml/2006/picture">
+                  <pic:nvPicPr>
+                    <pic:cNvPr id="2" name="Figura2" descr=""/>
+                    <pic:cNvPicPr>
+                      <a:picLocks noChangeAspect="1" noChangeArrowheads="1"/>
+                    </pic:cNvPicPr>
+                  </pic:nvPicPr>
+                  <pic:blipFill>
+                    <a:blip r:embed="rId3"/>
+                    <a:stretch>
+                      <a:fillRect/>
+                    </a:stretch>
+                  </pic:blipFill>
+                  <pic:spPr bwMode="auto">
+                    <a:xfrm>
+                      <a:off x="0" y="0"/>
+                      <a:ext cx="4033520" cy="2425065"/>
+                    </a:xfrm>
+                    <a:prstGeom prst="rect">
+                      <a:avLst/>
+                    </a:prstGeom>
+                  </pic:spPr>
+                </pic:pic>
+              </a:graphicData>
+            </a:graphic>
+          </wp:anchor>
+        </w:drawing>
+      </w:r>
+    </w:p>
+    <w:p>
+      <w:pPr>
+        <w:pStyle w:val="Ttulo1"/>
+        <w:numPr>
+          <w:ilvl w:val="1"/>
+          <w:numId w:val="1"/>
+        </w:numPr>
+        <w:rPr/>
+      </w:pPr>
+      <w:r>
+        <w:rPr>
+          <w:b/>
+          <w:bCs/>
+          <w:sz w:val="24"/>
+          <w:szCs w:val="24"/>
+        </w:rPr>
+        <w:t>Labirinto Big</w:t>
+      </w:r>
+    </w:p>
+    <w:p>
+      <w:pPr>
+        <w:pStyle w:val="Normal"/>
+        <w:spacing w:before="0" w:after="0"/>
+        <w:ind w:left="720" w:hanging="0"/>
+        <w:jc w:val="left"/>
+        <w:rPr>
+          <w:sz w:val="24"/>
+          <w:szCs w:val="24"/>
+        </w:rPr>
+      </w:pPr>
+      <w:r>
+        <w:rPr/>
+      </w:r>
+    </w:p>
+    <w:p>
+      <w:pPr>
+        <w:pStyle w:val="Normal"/>
+        <w:spacing w:before="0" w:after="0"/>
+        <w:ind w:left="720" w:hanging="0"/>
+        <w:jc w:val="left"/>
+        <w:rPr/>
+      </w:pPr>
+      <w:r>
+        <w:drawing>
+          <wp:anchor behindDoc="0" distT="0" distB="0" distL="0" distR="0" simplePos="0" locked="0" layoutInCell="1" allowOverlap="1" relativeHeight="6">
+            <wp:simplePos x="0" y="0"/>
+            <wp:positionH relativeFrom="column">
+              <wp:align>center</wp:align>
+            </wp:positionH>
+            <wp:positionV relativeFrom="paragraph">
+              <wp:posOffset>635</wp:posOffset>
+            </wp:positionV>
+            <wp:extent cx="4253865" cy="4345940"/>
+            <wp:effectExtent l="0" t="0" r="0" b="0"/>
+            <wp:wrapSquare wrapText="largest"/>
+            <wp:docPr id="3" name="Figura4" descr=""/>
+            <wp:cNvGraphicFramePr>
+              <a:graphicFrameLocks xmlns:a="http://schemas.openxmlformats.org/drawingml/2006/main" noChangeAspect="1"/>
+            </wp:cNvGraphicFramePr>
+            <a:graphic xmlns:a="http://schemas.openxmlformats.org/drawingml/2006/main">
+              <a:graphicData uri="http://schemas.openxmlformats.org/drawingml/2006/picture">
+                <pic:pic xmlns:pic="http://schemas.openxmlformats.org/drawingml/2006/picture">
+                  <pic:nvPicPr>
+                    <pic:cNvPr id="3" name="Figura4" descr=""/>
+                    <pic:cNvPicPr>
+                      <a:picLocks noChangeAspect="1" noChangeArrowheads="1"/>
+                    </pic:cNvPicPr>
+                  </pic:nvPicPr>
+                  <pic:blipFill>
+                    <a:blip r:embed="rId4"/>
+                    <a:stretch>
+                      <a:fillRect/>
+                    </a:stretch>
+                  </pic:blipFill>
+                  <pic:spPr bwMode="auto">
+                    <a:xfrm>
+                      <a:off x="0" y="0"/>
+                      <a:ext cx="4253865" cy="4345940"/>
+                    </a:xfrm>
+                    <a:prstGeom prst="rect">
+                      <a:avLst/>
+                    </a:prstGeom>
+                  </pic:spPr>
+                </pic:pic>
+              </a:graphicData>
+            </a:graphic>
+          </wp:anchor>
+        </w:drawing>
+      </w:r>
+      <w:r>
+        <w:rPr>
+          <w:sz w:val="24"/>
+          <w:szCs w:val="24"/>
+        </w:rPr>
+        <w:tab/>
+      </w:r>
+    </w:p>
+    <w:p>
+      <w:pPr>
+        <w:pStyle w:val="Normal"/>
+        <w:spacing w:before="0" w:after="0"/>
+        <w:ind w:left="720" w:hanging="0"/>
+        <w:jc w:val="left"/>
+        <w:rPr>
+          <w:sz w:val="24"/>
+          <w:szCs w:val="24"/>
+        </w:rPr>
+      </w:pPr>
+      <w:r>
+        <w:rPr/>
+      </w:r>
+    </w:p>
+    <w:p>
+      <w:pPr>
+        <w:pStyle w:val="Normal"/>
+        <w:spacing w:before="0" w:after="0"/>
+        <w:ind w:left="720" w:hanging="0"/>
+        <w:jc w:val="left"/>
+        <w:rPr>
+          <w:sz w:val="24"/>
+          <w:szCs w:val="24"/>
+        </w:rPr>
+      </w:pPr>
+      <w:r>
+        <w:rPr/>
+      </w:r>
+    </w:p>
+    <w:p>
+      <w:pPr>
+        <w:pStyle w:val="Normal"/>
+        <w:spacing w:before="0" w:after="0"/>
+        <w:ind w:left="720" w:hanging="0"/>
+        <w:jc w:val="left"/>
+        <w:rPr>
+          <w:sz w:val="24"/>
+          <w:szCs w:val="24"/>
+        </w:rPr>
+      </w:pPr>
+      <w:r>
+        <w:rPr/>
+      </w:r>
+    </w:p>
+    <w:p>
+      <w:pPr>
+        <w:pStyle w:val="Normal"/>
+        <w:spacing w:before="0" w:after="0"/>
+        <w:ind w:left="720" w:hanging="0"/>
+        <w:jc w:val="left"/>
+        <w:rPr>
+          <w:sz w:val="24"/>
+          <w:szCs w:val="24"/>
+        </w:rPr>
+      </w:pPr>
+      <w:r>
+        <w:rPr/>
+      </w:r>
+    </w:p>
+    <w:p>
+      <w:pPr>
+        <w:pStyle w:val="Normal"/>
+        <w:spacing w:before="0" w:after="0"/>
+        <w:ind w:left="720" w:hanging="0"/>
+        <w:jc w:val="left"/>
+        <w:rPr>
+          <w:sz w:val="24"/>
+          <w:szCs w:val="24"/>
+        </w:rPr>
+      </w:pPr>
+      <w:r>
+        <w:rPr/>
+      </w:r>
+    </w:p>
+    <w:p>
+      <w:pPr>
+        <w:pStyle w:val="Normal"/>
+        <w:spacing w:before="0" w:after="0"/>
+        <w:ind w:left="720" w:hanging="0"/>
+        <w:jc w:val="left"/>
+        <w:rPr>
+          <w:sz w:val="24"/>
+          <w:szCs w:val="24"/>
+        </w:rPr>
+      </w:pPr>
+      <w:r>
+        <w:rPr/>
+      </w:r>
+    </w:p>
+    <w:p>
+      <w:pPr>
+        <w:pStyle w:val="Normal"/>
+        <w:spacing w:before="0" w:after="0"/>
+        <w:ind w:left="720" w:hanging="0"/>
+        <w:jc w:val="left"/>
+        <w:rPr>
+          <w:sz w:val="24"/>
+          <w:szCs w:val="24"/>
+        </w:rPr>
+      </w:pPr>
+      <w:r>
+        <w:rPr/>
+      </w:r>
+    </w:p>
+    <w:p>
+      <w:pPr>
+        <w:pStyle w:val="Normal"/>
+        <w:spacing w:before="0" w:after="0"/>
+        <w:ind w:left="720" w:hanging="0"/>
+        <w:jc w:val="left"/>
+        <w:rPr>
+          <w:sz w:val="24"/>
+          <w:szCs w:val="24"/>
+        </w:rPr>
+      </w:pPr>
+      <w:r>
+        <w:rPr/>
+      </w:r>
+    </w:p>
+    <w:p>
+      <w:pPr>
+        <w:pStyle w:val="Normal"/>
+        <w:spacing w:before="0" w:after="0"/>
+        <w:ind w:left="720" w:hanging="0"/>
+        <w:jc w:val="left"/>
+        <w:rPr>
+          <w:sz w:val="24"/>
+          <w:szCs w:val="24"/>
+        </w:rPr>
+      </w:pPr>
+      <w:r>
+        <w:rPr/>
+      </w:r>
+    </w:p>
+    <w:p>
+      <w:pPr>
+        <w:pStyle w:val="Normal"/>
+        <w:spacing w:before="0" w:after="0"/>
+        <w:ind w:left="720" w:hanging="0"/>
+        <w:jc w:val="left"/>
+        <w:rPr>
+          <w:sz w:val="24"/>
+          <w:szCs w:val="24"/>
+        </w:rPr>
+      </w:pPr>
+      <w:r>
+        <w:rPr/>
+      </w:r>
+    </w:p>
+    <w:p>
+      <w:pPr>
+        <w:pStyle w:val="Normal"/>
+        <w:spacing w:before="0" w:after="0"/>
+        <w:ind w:left="720" w:hanging="0"/>
+        <w:jc w:val="left"/>
+        <w:rPr>
+          <w:sz w:val="24"/>
+          <w:szCs w:val="24"/>
+        </w:rPr>
+      </w:pPr>
+      <w:r>
+        <w:rPr/>
+      </w:r>
+    </w:p>
+    <w:p>
+      <w:pPr>
+        <w:pStyle w:val="Normal"/>
+        <w:spacing w:before="0" w:after="0"/>
+        <w:ind w:left="720" w:hanging="0"/>
+        <w:jc w:val="left"/>
+        <w:rPr>
+          <w:sz w:val="24"/>
+          <w:szCs w:val="24"/>
+        </w:rPr>
+      </w:pPr>
+      <w:r>
+        <w:rPr/>
+      </w:r>
+    </w:p>
+    <w:p>
+      <w:pPr>
+        <w:pStyle w:val="Normal"/>
+        <w:spacing w:before="0" w:after="0"/>
+        <w:ind w:left="720" w:hanging="0"/>
+        <w:jc w:val="left"/>
+        <w:rPr>
+          <w:sz w:val="24"/>
+          <w:szCs w:val="24"/>
+        </w:rPr>
+      </w:pPr>
+      <w:r>
+        <w:rPr/>
+      </w:r>
+    </w:p>
+    <w:p>
+      <w:pPr>
+        <w:pStyle w:val="Normal"/>
+        <w:spacing w:before="0" w:after="0"/>
+        <w:ind w:left="720" w:hanging="0"/>
+        <w:jc w:val="left"/>
+        <w:rPr>
+          <w:sz w:val="24"/>
+          <w:szCs w:val="24"/>
+        </w:rPr>
+      </w:pPr>
+      <w:r>
+        <w:rPr/>
+      </w:r>
+    </w:p>
+    <w:p>
+      <w:pPr>
+        <w:pStyle w:val="Normal"/>
+        <w:spacing w:before="0" w:after="0"/>
+        <w:ind w:left="720" w:hanging="0"/>
+        <w:jc w:val="left"/>
+        <w:rPr>
+          <w:sz w:val="24"/>
+          <w:szCs w:val="24"/>
+        </w:rPr>
+      </w:pPr>
+      <w:r>
+        <w:rPr/>
+      </w:r>
+    </w:p>
+    <w:p>
+      <w:pPr>
+        <w:pStyle w:val="Normal"/>
+        <w:spacing w:before="0" w:after="0"/>
+        <w:ind w:left="720" w:hanging="0"/>
+        <w:jc w:val="left"/>
+        <w:rPr>
+          <w:sz w:val="24"/>
+          <w:szCs w:val="24"/>
+        </w:rPr>
+      </w:pPr>
+      <w:r>
+        <w:rPr/>
+      </w:r>
+    </w:p>
+    <w:p>
+      <w:pPr>
+        <w:pStyle w:val="Normal"/>
+        <w:spacing w:before="0" w:after="0"/>
+        <w:ind w:left="720" w:hanging="0"/>
+        <w:jc w:val="left"/>
+        <w:rPr>
+          <w:sz w:val="24"/>
+          <w:szCs w:val="24"/>
+        </w:rPr>
+      </w:pPr>
+      <w:r>
+        <w:rPr/>
+      </w:r>
+    </w:p>
+    <w:p>
+      <w:pPr>
+        <w:pStyle w:val="Normal"/>
+        <w:spacing w:before="0" w:after="0"/>
+        <w:ind w:left="720" w:hanging="0"/>
+        <w:jc w:val="left"/>
+        <w:rPr>
+          <w:sz w:val="24"/>
+          <w:szCs w:val="24"/>
+        </w:rPr>
+      </w:pPr>
+      <w:r>
+        <w:rPr/>
+      </w:r>
+    </w:p>
+    <w:p>
+      <w:pPr>
+        <w:pStyle w:val="Normal"/>
+        <w:spacing w:before="0" w:after="0"/>
+        <w:ind w:left="720" w:hanging="0"/>
+        <w:jc w:val="left"/>
+        <w:rPr>
+          <w:sz w:val="24"/>
+          <w:szCs w:val="24"/>
+        </w:rPr>
+      </w:pPr>
+      <w:r>
+        <w:rPr/>
+      </w:r>
+    </w:p>
+    <w:p>
+      <w:pPr>
+        <w:pStyle w:val="Normal"/>
+        <w:spacing w:before="0" w:after="0"/>
+        <w:ind w:left="720" w:hanging="0"/>
+        <w:jc w:val="left"/>
+        <w:rPr>
+          <w:sz w:val="24"/>
+          <w:szCs w:val="24"/>
+        </w:rPr>
+      </w:pPr>
+      <w:r>
+        <w:rPr/>
+      </w:r>
+    </w:p>
+    <w:p>
+      <w:pPr>
+        <w:pStyle w:val="Normal"/>
+        <w:spacing w:before="0" w:after="0"/>
+        <w:ind w:left="720" w:hanging="0"/>
+        <w:jc w:val="left"/>
+        <w:rPr>
+          <w:sz w:val="24"/>
+          <w:szCs w:val="24"/>
+        </w:rPr>
+      </w:pPr>
+      <w:r>
+        <w:rPr/>
+      </w:r>
+    </w:p>
+    <w:p>
+      <w:pPr>
+        <w:pStyle w:val="Normal"/>
+        <w:spacing w:before="0" w:after="0"/>
+        <w:ind w:left="720" w:hanging="0"/>
+        <w:jc w:val="left"/>
+        <w:rPr>
+          <w:sz w:val="24"/>
+          <w:szCs w:val="24"/>
+        </w:rPr>
+      </w:pPr>
+      <w:r>
+        <w:rPr/>
+      </w:r>
+    </w:p>
+    <w:p>
+      <w:pPr>
+        <w:pStyle w:val="Normal"/>
+        <w:spacing w:before="0" w:after="0"/>
+        <w:ind w:left="720" w:hanging="0"/>
+        <w:jc w:val="left"/>
+        <w:rPr>
+          <w:sz w:val="24"/>
+          <w:szCs w:val="24"/>
+        </w:rPr>
+      </w:pPr>
+      <w:r>
+        <w:rPr/>
+      </w:r>
+    </w:p>
+    <w:p>
+      <w:pPr>
+        <w:pStyle w:val="Normal"/>
+        <w:spacing w:before="0" w:after="0"/>
+        <w:ind w:left="720" w:hanging="0"/>
+        <w:jc w:val="left"/>
+        <w:rPr>
+          <w:sz w:val="24"/>
+          <w:szCs w:val="24"/>
+        </w:rPr>
+      </w:pPr>
+      <w:r>
+        <w:rPr/>
+      </w:r>
+    </w:p>
+    <w:p>
+      <w:pPr>
+        <w:pStyle w:val="Normal"/>
+        <w:spacing w:before="0" w:after="0"/>
+        <w:ind w:left="720" w:hanging="0"/>
+        <w:jc w:val="left"/>
+        <w:rPr>
+          <w:sz w:val="24"/>
+          <w:szCs w:val="24"/>
+        </w:rPr>
+      </w:pPr>
+      <w:r>
+        <w:rPr/>
       </w:r>
     </w:p>
     <w:p>
@@ -49,12 +976,15 @@
         <w:spacing w:before="0" w:after="0"/>
         <w:jc w:val="left"/>
         <w:rPr>
-          <w:sz w:val="24"/>
-          <w:szCs w:val="24"/>
-        </w:rPr>
-      </w:pPr>
-      <w:r>
-        <w:rPr>
+          <w:b/>
+          <w:b/>
+          <w:sz w:val="24"/>
+          <w:szCs w:val="24"/>
+        </w:rPr>
+      </w:pPr>
+      <w:r>
+        <w:rPr>
+          <w:b/>
           <w:sz w:val="24"/>
           <w:szCs w:val="24"/>
         </w:rPr>
@@ -79,33 +1009,15 @@
           <w:sz w:val="24"/>
           <w:szCs w:val="24"/>
         </w:rPr>
-        <w:t>Implementação</w:t>
-      </w:r>
-    </w:p>
-    <w:p>
-      <w:pPr>
-        <w:pStyle w:val="Normal"/>
-        <w:spacing w:before="0" w:after="0"/>
-        <w:jc w:val="both"/>
-        <w:rPr>
-          <w:sz w:val="24"/>
-          <w:szCs w:val="24"/>
-        </w:rPr>
-      </w:pPr>
+        <w:t>T</w:t>
+      </w:r>
       <w:r>
         <w:rPr>
           <w:b/>
           <w:sz w:val="24"/>
           <w:szCs w:val="24"/>
         </w:rPr>
-        <w:tab/>
-      </w:r>
-      <w:r>
-        <w:rPr>
-          <w:sz w:val="24"/>
-          <w:szCs w:val="24"/>
-        </w:rPr>
-        <w:t>O principal objetivo deste trabalho era desenvolver em cima do projeto PacMan disponibilizado pelo professor, algoritmos de busca sendo eles:</w:t>
+        <w:t>estes e desempenho</w:t>
       </w:r>
     </w:p>
     <w:p>
@@ -117,272 +1029,32 @@
       </w:pPr>
       <w:r>
         <w:rPr>
+          <w:b/>
           <w:sz w:val="24"/>
           <w:szCs w:val="24"/>
         </w:rPr>
         <w:tab/>
-        <w:t>Custo Uniforme: Uma pequena modificação da busca em largura. Mas diferente da em largura nesta busca o nodo que será expandido é o que tiver o menor custo, leva sempre em conta a altura g(h) para expandir.</w:t>
-      </w:r>
-    </w:p>
-    <w:p>
-      <w:pPr>
-        <w:pStyle w:val="Normal"/>
-        <w:spacing w:before="0" w:after="0"/>
-        <w:jc w:val="both"/>
-        <w:rPr/>
-      </w:pPr>
-      <w:r>
-        <w:rPr>
-          <w:sz w:val="24"/>
-          <w:szCs w:val="24"/>
-        </w:rPr>
-        <w:tab/>
-        <w:t xml:space="preserve">A*: Está busca é uma combinação de custo uniforme com </w:t>
-      </w:r>
-      <w:r>
-        <w:rPr>
-          <w:sz w:val="24"/>
-          <w:szCs w:val="24"/>
-        </w:rPr>
-        <w:t>Heurística.</w:t>
-      </w:r>
-      <w:r>
-        <w:rPr>
-          <w:sz w:val="24"/>
-          <w:szCs w:val="24"/>
-        </w:rPr>
-        <w:t xml:space="preserve"> O mesmo encontrar o caminho mais com menor custo do nodo inicial até o final.</w:t>
-      </w:r>
-    </w:p>
-    <w:p>
-      <w:pPr>
-        <w:pStyle w:val="Normal"/>
-        <w:spacing w:before="0" w:after="0"/>
-        <w:jc w:val="both"/>
-        <w:rPr>
-          <w:sz w:val="24"/>
-          <w:szCs w:val="24"/>
-        </w:rPr>
-      </w:pPr>
-      <w:r>
-        <w:rPr>
-          <w:sz w:val="24"/>
-          <w:szCs w:val="24"/>
-        </w:rPr>
-        <w:tab/>
-        <w:t>Subida de Encosta: Usa uma estratégia muito simples baseada em busca por Profundidade. É um método de busca local onde o estado final deve ser atingido com o menor número de passos</w:t>
-      </w:r>
-    </w:p>
-    <w:p>
-      <w:pPr>
-        <w:pStyle w:val="Normal"/>
-        <w:spacing w:before="0" w:after="0"/>
-        <w:jc w:val="both"/>
-        <w:rPr>
-          <w:sz w:val="24"/>
-          <w:szCs w:val="24"/>
-        </w:rPr>
-      </w:pPr>
-      <w:r>
-        <w:rPr>
-          <w:sz w:val="24"/>
-          <w:szCs w:val="24"/>
-        </w:rPr>
-        <w:tab/>
-        <w:t>Têmpera Simulada: É usada quando a Subida de Encosta encontra muitos máximos locais combina a subida com um percurso aleatório que pode ser mais eficiente. O algoritmo pode escapar dos máximos locais admitindo situações ruins, ao invés de recomeçar ele retrocede probabilisticamente.</w:t>
-      </w:r>
-    </w:p>
-    <w:p>
-      <w:pPr>
-        <w:pStyle w:val="Normal"/>
-        <w:spacing w:before="0" w:after="0"/>
-        <w:rPr>
-          <w:sz w:val="24"/>
-          <w:szCs w:val="24"/>
-        </w:rPr>
-      </w:pPr>
-      <w:r>
-        <w:rPr>
-          <w:sz w:val="24"/>
-          <w:szCs w:val="24"/>
-        </w:rPr>
-      </w:r>
-    </w:p>
-    <w:p>
-      <w:pPr>
-        <w:pStyle w:val="Normal"/>
-        <w:numPr>
-          <w:ilvl w:val="0"/>
-          <w:numId w:val="1"/>
-        </w:numPr>
-        <w:spacing w:before="0" w:after="0"/>
-        <w:ind w:left="720" w:hanging="360"/>
-        <w:contextualSpacing/>
-        <w:jc w:val="left"/>
-        <w:rPr>
-          <w:b/>
-          <w:b/>
-          <w:sz w:val="24"/>
-          <w:szCs w:val="24"/>
-          <w:u w:val="none"/>
-        </w:rPr>
-      </w:pPr>
-      <w:r>
-        <w:rPr>
-          <w:b/>
-          <w:sz w:val="24"/>
-          <w:szCs w:val="24"/>
-        </w:rPr>
-        <w:t>Hardware utilizado para testes</w:t>
-      </w:r>
-    </w:p>
-    <w:p>
-      <w:pPr>
-        <w:pStyle w:val="Normal"/>
-        <w:spacing w:before="0" w:after="0"/>
-        <w:ind w:left="720" w:hanging="0"/>
-        <w:jc w:val="left"/>
-        <w:rPr>
-          <w:sz w:val="24"/>
-          <w:szCs w:val="24"/>
-        </w:rPr>
-      </w:pPr>
-      <w:r>
-        <w:rPr>
-          <w:sz w:val="24"/>
-          <w:szCs w:val="24"/>
-        </w:rPr>
-        <w:t>Memória: 5,4 GB</w:t>
-      </w:r>
-    </w:p>
-    <w:p>
-      <w:pPr>
-        <w:pStyle w:val="Normal"/>
-        <w:spacing w:before="0" w:after="0"/>
-        <w:ind w:left="720" w:hanging="0"/>
-        <w:jc w:val="left"/>
-        <w:rPr>
-          <w:sz w:val="24"/>
-          <w:szCs w:val="24"/>
-        </w:rPr>
-      </w:pPr>
-      <w:r>
-        <w:rPr>
-          <w:sz w:val="24"/>
-          <w:szCs w:val="24"/>
-        </w:rPr>
-        <w:t>Processador: Intel(R) Atom(TM) x5-Z8350 CPU @1.44GHz</w:t>
-      </w:r>
-    </w:p>
-    <w:p>
-      <w:pPr>
-        <w:pStyle w:val="Normal"/>
-        <w:spacing w:before="0" w:after="0"/>
-        <w:ind w:left="720" w:hanging="0"/>
-        <w:jc w:val="left"/>
-        <w:rPr>
-          <w:sz w:val="24"/>
-          <w:szCs w:val="24"/>
-        </w:rPr>
-      </w:pPr>
-      <w:r>
-        <w:rPr>
-          <w:sz w:val="24"/>
-          <w:szCs w:val="24"/>
-        </w:rPr>
-        <w:t>Versão do sistema operacional: 16.04.4 LTS</w:t>
-      </w:r>
-    </w:p>
-    <w:p>
-      <w:pPr>
-        <w:pStyle w:val="Normal"/>
-        <w:spacing w:before="0" w:after="0"/>
-        <w:ind w:left="720" w:hanging="0"/>
-        <w:jc w:val="left"/>
-        <w:rPr>
-          <w:sz w:val="24"/>
-          <w:szCs w:val="24"/>
-        </w:rPr>
-      </w:pPr>
-      <w:r>
-        <w:rPr>
-          <w:sz w:val="24"/>
-          <w:szCs w:val="24"/>
-        </w:rPr>
-        <w:t>Versão do Python: Python 2.7.12</w:t>
-      </w:r>
-    </w:p>
-    <w:p>
-      <w:pPr>
-        <w:pStyle w:val="Normal"/>
-        <w:spacing w:before="0" w:after="0"/>
-        <w:jc w:val="left"/>
-        <w:rPr>
-          <w:b/>
-          <w:b/>
-          <w:sz w:val="24"/>
-          <w:szCs w:val="24"/>
-        </w:rPr>
-      </w:pPr>
-      <w:r>
-        <w:rPr>
-          <w:b/>
-          <w:sz w:val="24"/>
-          <w:szCs w:val="24"/>
-        </w:rPr>
-      </w:r>
-    </w:p>
-    <w:p>
-      <w:pPr>
-        <w:pStyle w:val="Normal"/>
-        <w:numPr>
-          <w:ilvl w:val="0"/>
-          <w:numId w:val="1"/>
-        </w:numPr>
-        <w:spacing w:before="0" w:after="0"/>
-        <w:ind w:left="720" w:hanging="360"/>
-        <w:contextualSpacing/>
-        <w:jc w:val="left"/>
-        <w:rPr/>
-      </w:pPr>
-      <w:r>
-        <w:rPr>
-          <w:b/>
-          <w:sz w:val="24"/>
-          <w:szCs w:val="24"/>
-        </w:rPr>
-        <w:t>T</w:t>
-      </w:r>
-      <w:r>
-        <w:rPr>
-          <w:b/>
-          <w:sz w:val="24"/>
-          <w:szCs w:val="24"/>
-        </w:rPr>
-        <w:t>estes e desempenho</w:t>
-      </w:r>
-    </w:p>
-    <w:p>
-      <w:pPr>
-        <w:pStyle w:val="Normal"/>
-        <w:spacing w:before="0" w:after="0"/>
-        <w:jc w:val="both"/>
-        <w:rPr/>
-      </w:pPr>
-      <w:r>
-        <w:rPr>
-          <w:b/>
-          <w:sz w:val="24"/>
-          <w:szCs w:val="24"/>
-        </w:rPr>
-        <w:tab/>
-      </w:r>
-      <w:r>
-        <w:rPr>
-          <w:sz w:val="24"/>
-          <w:szCs w:val="24"/>
-        </w:rPr>
-        <w:t>Para realização dos testes foram implementados três tipos de labirinto, (pequeno,médio e grande), onde em cada labirinto foi executado três vezes todos os algoritmos obtendo o tempo e a quantidade de nodos visitados até o nodo final.</w:t>
+      </w:r>
+      <w:r>
+        <w:rPr>
+          <w:sz w:val="24"/>
+          <w:szCs w:val="24"/>
+        </w:rPr>
+        <w:t>Para realização dos testes foram implementados três tipos de labirinto, (</w:t>
+      </w:r>
+      <w:r>
+        <w:rPr>
+          <w:sz w:val="24"/>
+          <w:szCs w:val="24"/>
+        </w:rPr>
+        <w:t>pequeno, m</w:t>
+      </w:r>
+      <w:r>
+        <w:rPr>
+          <w:sz w:val="24"/>
+          <w:szCs w:val="24"/>
+        </w:rPr>
+        <w:t>édio e grande), onde em cada labirinto foi executado três vezes todos os algoritmos obtendo o tempo e a quantidade de nodos visitados até o nodo final.</w:t>
       </w:r>
     </w:p>
     <w:p>
@@ -1838,38 +2510,6 @@
         <w:pStyle w:val="Normal"/>
         <w:spacing w:before="0" w:after="0"/>
         <w:jc w:val="both"/>
-        <w:rPr>
-          <w:b/>
-          <w:b/>
-          <w:sz w:val="24"/>
-          <w:szCs w:val="24"/>
-        </w:rPr>
-      </w:pPr>
-      <w:r>
-        <w:rPr/>
-      </w:r>
-    </w:p>
-    <w:p>
-      <w:pPr>
-        <w:pStyle w:val="Normal"/>
-        <w:spacing w:before="0" w:after="0"/>
-        <w:jc w:val="both"/>
-        <w:rPr>
-          <w:b/>
-          <w:b/>
-          <w:sz w:val="24"/>
-          <w:szCs w:val="24"/>
-        </w:rPr>
-      </w:pPr>
-      <w:r>
-        <w:rPr/>
-      </w:r>
-    </w:p>
-    <w:p>
-      <w:pPr>
-        <w:pStyle w:val="Normal"/>
-        <w:spacing w:before="0" w:after="0"/>
-        <w:jc w:val="both"/>
         <w:rPr/>
       </w:pPr>
       <w:r>
@@ -5664,6 +6304,22 @@
         <w:pStyle w:val="Normal"/>
         <w:spacing w:before="0" w:after="0"/>
         <w:jc w:val="center"/>
+        <w:rPr/>
+      </w:pPr>
+      <w:r>
+        <w:rPr>
+          <w:b/>
+          <w:sz w:val="24"/>
+          <w:szCs w:val="24"/>
+        </w:rPr>
+        <w:t>X - representa quando não foi encontrado valores</w:t>
+      </w:r>
+    </w:p>
+    <w:p>
+      <w:pPr>
+        <w:pStyle w:val="Normal"/>
+        <w:spacing w:before="0" w:after="0"/>
+        <w:jc w:val="center"/>
         <w:rPr>
           <w:b/>
           <w:b/>
@@ -5672,12 +6328,7 @@
         </w:rPr>
       </w:pPr>
       <w:r>
-        <w:rPr>
-          <w:b/>
-          <w:sz w:val="24"/>
-          <w:szCs w:val="24"/>
-        </w:rPr>
-        <w:t>X - representa quando não foi encontrado valores</w:t>
+        <w:rPr/>
       </w:r>
     </w:p>
     <w:p>
@@ -5708,13 +6359,7 @@
         <w:ind w:left="720" w:hanging="360"/>
         <w:contextualSpacing/>
         <w:jc w:val="left"/>
-        <w:rPr>
-          <w:b/>
-          <w:b/>
-          <w:sz w:val="24"/>
-          <w:szCs w:val="24"/>
-          <w:u w:val="none"/>
-        </w:rPr>
+        <w:rPr/>
       </w:pPr>
       <w:r>
         <w:rPr>
@@ -5794,7 +6439,7 @@
       </w:r>
     </w:p>
     <w:sectPr>
-      <w:headerReference w:type="default" r:id="rId2"/>
+      <w:headerReference w:type="default" r:id="rId5"/>
       <w:type w:val="nextPage"/>
       <w:pgSz w:w="11906" w:h="16838"/>
       <w:pgMar w:left="1440" w:right="1440" w:header="0" w:top="1440" w:footer="0" w:bottom="1440" w:gutter="0"/>
@@ -5818,7 +6463,7 @@
     <w:r>
       <w:rPr/>
       <w:drawing>
-        <wp:anchor behindDoc="1" distT="114300" distB="114300" distL="114300" distR="114300" simplePos="0" locked="0" layoutInCell="1" allowOverlap="1" relativeHeight="4">
+        <wp:anchor behindDoc="1" distT="114300" distB="114300" distL="114300" distR="114300" simplePos="0" locked="0" layoutInCell="1" allowOverlap="1" relativeHeight="5">
           <wp:simplePos x="0" y="0"/>
           <wp:positionH relativeFrom="margin">
             <wp:posOffset>5029200</wp:posOffset>
@@ -5829,7 +6474,7 @@
           <wp:extent cx="1114425" cy="1114425"/>
           <wp:effectExtent l="0" t="0" r="0" b="0"/>
           <wp:wrapSquare wrapText="bothSides"/>
-          <wp:docPr id="1" name="image2.png" descr=""/>
+          <wp:docPr id="4" name="image2.png" descr=""/>
           <wp:cNvGraphicFramePr>
             <a:graphicFrameLocks xmlns:a="http://schemas.openxmlformats.org/drawingml/2006/main" noChangeAspect="1"/>
           </wp:cNvGraphicFramePr>
@@ -5837,7 +6482,7 @@
             <a:graphicData uri="http://schemas.openxmlformats.org/drawingml/2006/picture">
               <pic:pic xmlns:pic="http://schemas.openxmlformats.org/drawingml/2006/picture">
                 <pic:nvPicPr>
-                  <pic:cNvPr id="1" name="image2.png" descr=""/>
+                  <pic:cNvPr id="4" name="image2.png" descr=""/>
                   <pic:cNvPicPr>
                     <a:picLocks noChangeAspect="1" noChangeArrowheads="1"/>
                   </pic:cNvPicPr>
@@ -5873,12 +6518,38 @@
         <w:b/>
         <w:b/>
         <w:bCs/>
+        <w:sz w:val="24"/>
+        <w:szCs w:val="24"/>
       </w:rPr>
     </w:pPr>
     <w:r>
       <w:rPr>
         <w:b/>
         <w:bCs/>
+        <w:sz w:val="24"/>
+        <w:szCs w:val="24"/>
+      </w:rPr>
+    </w:r>
+  </w:p>
+  <w:p>
+    <w:pPr>
+      <w:pStyle w:val="Normal"/>
+      <w:spacing w:before="0" w:after="0"/>
+      <w:jc w:val="center"/>
+      <w:rPr>
+        <w:b/>
+        <w:b/>
+        <w:bCs/>
+        <w:sz w:val="24"/>
+        <w:szCs w:val="24"/>
+      </w:rPr>
+    </w:pPr>
+    <w:r>
+      <w:rPr>
+        <w:b/>
+        <w:bCs/>
+        <w:sz w:val="24"/>
+        <w:szCs w:val="24"/>
       </w:rPr>
       <w:t>UNIVERSIDADE FEDERAL DE PELOTAS</w:t>
     </w:r>
@@ -5912,27 +6583,24 @@
       <w:rPr>
         <w:b/>
         <w:bCs/>
+        <w:sz w:val="24"/>
+        <w:szCs w:val="24"/>
       </w:rPr>
       <w:t>Grupo:</w:t>
     </w:r>
     <w:r>
-      <w:rPr/>
+      <w:rPr>
+        <w:sz w:val="24"/>
+        <w:szCs w:val="24"/>
+      </w:rPr>
       <w:t xml:space="preserve"> </w:t>
     </w:r>
     <w:r>
-      <w:rPr/>
+      <w:rPr>
+        <w:sz w:val="24"/>
+        <w:szCs w:val="24"/>
+      </w:rPr>
       <w:t>Gabriella Selbach, Geovana Silveira, Luiza Cruz</w:t>
-    </w:r>
-  </w:p>
-  <w:p>
-    <w:pPr>
-      <w:pStyle w:val="Normal"/>
-      <w:spacing w:before="0" w:after="0"/>
-      <w:jc w:val="center"/>
-      <w:rPr/>
-    </w:pPr>
-    <w:r>
-      <w:rPr/>
     </w:r>
   </w:p>
   <w:p>
@@ -5969,13 +6637,14 @@
     <w:lvl w:ilvl="1">
       <w:start w:val="1"/>
       <w:numFmt w:val="lowerLetter"/>
-      <w:lvlText w:val="%2."/>
+      <w:lvlText w:val="%2)"/>
       <w:lvlJc w:val="left"/>
       <w:pPr>
         <w:ind w:left="1440" w:hanging="360"/>
       </w:pPr>
       <w:rPr>
-        <w:u w:val="none"/>
+        <w:sz w:val="24"/>
+        <w:szCs w:val="24"/>
       </w:rPr>
     </w:lvl>
     <w:lvl w:ilvl="2">
@@ -6355,6 +7024,14 @@
     <w:qFormat/>
     <w:rPr>
       <w:u w:val="none"/>
+    </w:rPr>
+  </w:style>
+  <w:style w:type="character" w:styleId="Smbolosdenumerao">
+    <w:name w:val="Símbolos de numeração"/>
+    <w:qFormat/>
+    <w:rPr>
+      <w:sz w:val="24"/>
+      <w:szCs w:val="24"/>
     </w:rPr>
   </w:style>
   <w:style w:type="paragraph" w:styleId="Ttulo">

</xml_diff>